<commit_message>
Added the github link to writeup
</commit_message>
<xml_diff>
--- a/Writeup.docx
+++ b/Writeup.docx
@@ -919,6 +919,58 @@
           <w:lang w:val="en-US"/>
         </w:rPr>
         <w:t>process of creating an ASP.NET MVC web application, including defining model classes, controllers, and views. It further explained how to deploy the application to both an Azure Virtual Machine (VM) and an Azure Web App. This multi-step approach allows for flexibility in hosting and testing the application, whether it's within the controlled environment of a VM or accessible globally through a web app. By following these steps, developers can efficiently build, deploy, and access their web applications, streamlining the development and deployment process.</w:t>
+      </w:r>
+    </w:p>
+    <w:p>
+      <w:pPr>
+        <w:jc w:val="both"/>
+        <w:rPr>
+          <w:sz w:val="28"/>
+          <w:szCs w:val="28"/>
+          <w:lang w:val="en-US"/>
+        </w:rPr>
+      </w:pPr>
+    </w:p>
+    <w:p>
+      <w:pPr>
+        <w:jc w:val="both"/>
+        <w:rPr>
+          <w:b/>
+          <w:bCs/>
+          <w:sz w:val="32"/>
+          <w:szCs w:val="32"/>
+          <w:lang w:val="en-US"/>
+        </w:rPr>
+      </w:pPr>
+      <w:r>
+        <w:rPr>
+          <w:b/>
+          <w:bCs/>
+          <w:sz w:val="32"/>
+          <w:szCs w:val="32"/>
+          <w:lang w:val="en-US"/>
+        </w:rPr>
+        <w:t>GitHub Link</w:t>
+      </w:r>
+    </w:p>
+    <w:p>
+      <w:pPr>
+        <w:jc w:val="both"/>
+        <w:rPr>
+          <w:color w:val="0070C0"/>
+          <w:sz w:val="32"/>
+          <w:szCs w:val="32"/>
+          <w:lang w:val="en-US"/>
+        </w:rPr>
+      </w:pPr>
+      <w:r>
+        <w:rPr>
+          <w:color w:val="0070C0"/>
+          <w:sz w:val="32"/>
+          <w:szCs w:val="32"/>
+          <w:lang w:val="en-US"/>
+        </w:rPr>
+        <w:t>https://github.com/Vasanth30e/Pratice_Project_3_Phase_4</w:t>
       </w:r>
     </w:p>
     <w:p>

</xml_diff>